<commit_message>
Actualización Apuntes de Clase
</commit_message>
<xml_diff>
--- a/documentos/apuntesClase.docx
+++ b/documentos/apuntesClase.docx
@@ -546,7 +546,13 @@
         <w:rPr>
           <w:u w:val="none"/>
         </w:rPr>
-        <w:t>git branch -d get_opt //Elimina</w:t>
+        <w:t xml:space="preserve">git branch -d get_opt //Elimina </w:t>
+      </w:r>
+      <w:r>
+        <w:rPr>
+          <w:u w:val="none"/>
+        </w:rPr>
+        <w:t>rama en local</w:t>
       </w:r>
     </w:p>
     <w:p>
@@ -562,20 +568,23 @@
           <w:rStyle w:val="Textofuente"/>
           <w:u w:val="none"/>
         </w:rPr>
-        <w:t>$ git push origin :serverfix</w:t>
-      </w:r>
-    </w:p>
-    <w:p>
-      <w:pPr>
-        <w:pStyle w:val="Textopreformateado"/>
-        <w:rPr>
-          <w:u w:val="none"/>
-        </w:rPr>
-      </w:pPr>
-      <w:r>
-        <w:rPr>
-          <w:u w:val="none"/>
-        </w:rPr>
+        <w:t>$ git push origin :serverfix //</w:t>
+      </w:r>
+      <w:r>
+        <w:rPr>
+          <w:rStyle w:val="Textofuente"/>
+          <w:u w:val="none"/>
+        </w:rPr>
+        <w:t>Elimina rama en git</w:t>
+      </w:r>
+    </w:p>
+    <w:p>
+      <w:pPr>
+        <w:pStyle w:val="Textopreformateado"/>
+        <w:rPr/>
+      </w:pPr>
+      <w:r>
+        <w:rPr/>
       </w:r>
     </w:p>
     <w:sectPr>
@@ -636,10 +645,18 @@
       <w:rFonts w:ascii="Liberation Mono" w:hAnsi="Liberation Mono" w:eastAsia="Droid Sans Fallback" w:cs="Liberation Mono"/>
     </w:rPr>
   </w:style>
-  <w:style w:type="paragraph" w:styleId="Encabezado">
-    <w:name w:val="Encabezado"/>
-    <w:basedOn w:val="Normal"/>
-    <w:next w:val="Cuerpodetexto"/>
+  <w:style w:type="character" w:styleId="InternetLink">
+    <w:name w:val="Internet Link"/>
+    <w:rPr>
+      <w:color w:val="000080"/>
+      <w:u w:val="single"/>
+      <w:lang w:val="zxx" w:eastAsia="zxx" w:bidi="zxx"/>
+    </w:rPr>
+  </w:style>
+  <w:style w:type="paragraph" w:styleId="Heading">
+    <w:name w:val="Heading"/>
+    <w:basedOn w:val="Normal"/>
+    <w:next w:val="TextBody"/>
     <w:pPr>
       <w:keepNext/>
       <w:spacing w:before="240" w:after="120"/>
@@ -650,24 +667,24 @@
       <w:szCs w:val="28"/>
     </w:rPr>
   </w:style>
-  <w:style w:type="paragraph" w:styleId="Cuerpodetexto">
-    <w:name w:val="Cuerpo de texto"/>
+  <w:style w:type="paragraph" w:styleId="TextBody">
+    <w:name w:val="Text Body"/>
     <w:basedOn w:val="Normal"/>
     <w:pPr>
       <w:spacing w:lineRule="auto" w:line="288" w:before="0" w:after="140"/>
     </w:pPr>
     <w:rPr/>
   </w:style>
-  <w:style w:type="paragraph" w:styleId="Lista">
-    <w:name w:val="Lista"/>
-    <w:basedOn w:val="Cuerpodetexto"/>
+  <w:style w:type="paragraph" w:styleId="List">
+    <w:name w:val="List"/>
+    <w:basedOn w:val="TextBody"/>
     <w:pPr/>
     <w:rPr>
       <w:rFonts w:cs="FreeSans"/>
     </w:rPr>
   </w:style>
-  <w:style w:type="paragraph" w:styleId="Pie">
-    <w:name w:val="Pie"/>
+  <w:style w:type="paragraph" w:styleId="Caption">
+    <w:name w:val="Caption"/>
     <w:basedOn w:val="Normal"/>
     <w:pPr>
       <w:suppressLineNumbers/>
@@ -681,6 +698,60 @@
       <w:szCs w:val="24"/>
     </w:rPr>
   </w:style>
+  <w:style w:type="paragraph" w:styleId="Index">
+    <w:name w:val="Index"/>
+    <w:basedOn w:val="Normal"/>
+    <w:pPr>
+      <w:suppressLineNumbers/>
+    </w:pPr>
+    <w:rPr>
+      <w:rFonts w:cs="FreeSans"/>
+    </w:rPr>
+  </w:style>
+  <w:style w:type="paragraph" w:styleId="Encabezado">
+    <w:name w:val="Encabezado"/>
+    <w:basedOn w:val="Normal"/>
+    <w:pPr>
+      <w:keepNext/>
+      <w:spacing w:before="240" w:after="120"/>
+    </w:pPr>
+    <w:rPr>
+      <w:rFonts w:ascii="Liberation Sans" w:hAnsi="Liberation Sans" w:eastAsia="Droid Sans Fallback" w:cs="FreeSans"/>
+      <w:sz w:val="28"/>
+      <w:szCs w:val="28"/>
+    </w:rPr>
+  </w:style>
+  <w:style w:type="paragraph" w:styleId="Cuerpodetexto">
+    <w:name w:val="Cuerpo de texto"/>
+    <w:basedOn w:val="Normal"/>
+    <w:pPr>
+      <w:spacing w:lineRule="auto" w:line="288" w:before="0" w:after="140"/>
+    </w:pPr>
+    <w:rPr/>
+  </w:style>
+  <w:style w:type="paragraph" w:styleId="Lista">
+    <w:name w:val="Lista"/>
+    <w:basedOn w:val="Cuerpodetexto"/>
+    <w:pPr/>
+    <w:rPr>
+      <w:rFonts w:cs="FreeSans"/>
+    </w:rPr>
+  </w:style>
+  <w:style w:type="paragraph" w:styleId="Pie">
+    <w:name w:val="Pie"/>
+    <w:basedOn w:val="Normal"/>
+    <w:pPr>
+      <w:suppressLineNumbers/>
+      <w:spacing w:before="120" w:after="120"/>
+    </w:pPr>
+    <w:rPr>
+      <w:rFonts w:cs="FreeSans"/>
+      <w:i/>
+      <w:iCs/>
+      <w:sz w:val="24"/>
+      <w:szCs w:val="24"/>
+    </w:rPr>
+  </w:style>
   <w:style w:type="paragraph" w:styleId="Ndice">
     <w:name w:val="Índice"/>
     <w:basedOn w:val="Normal"/>

</xml_diff>